<commit_message>
Modified any function in this project
</commit_message>
<xml_diff>
--- a/Project/MedicineProject/MedicineProject/WordFile.docx
+++ b/Project/MedicineProject/MedicineProject/WordFile.docx
@@ -115,7 +115,7 @@
           </w:tcPr>
           <w:p>
             <w:r>
-              <w:t>500</w:t>
+              <w:t>25</w:t>
             </w:r>
           </w:p>
         </w:tc>
@@ -183,7 +183,7 @@
           </w:tcPr>
           <w:p>
             <w:r>
-              <w:t>24</w:t>
+              <w:t>29</w:t>
             </w:r>
           </w:p>
         </w:tc>
@@ -213,7 +213,7 @@
           </w:tcPr>
           <w:p>
             <w:r>
-              <w:t>Доставлен на скорой</w:t>
+              <w:t>Направление поликлинники</w:t>
             </w:r>
           </w:p>
         </w:tc>
@@ -714,7 +714,7 @@
     <w:link w:val="10"/>
     <w:uiPriority w:val="9"/>
     <w:qFormat/>
-    <w:rsid w:val="00317B22"/>
+    <w:rsid w:val="00DB58FE"/>
     <w:pPr>
       <w:keepNext/>
       <w:keepLines/>
@@ -760,7 +760,7 @@
     <w:basedOn w:val="a0"/>
     <w:link w:val="1"/>
     <w:uiPriority w:val="9"/>
-    <w:rsid w:val="00317B22"/>
+    <w:rsid w:val="00DB58FE"/>
     <w:rPr>
       <w:rFonts w:asciiTheme="majorHAnsi" w:eastAsiaTheme="majorEastAsia" w:hAnsiTheme="majorHAnsi" w:cstheme="majorBidi"/>
       <w:color w:val="2F5496" w:themeColor="accent1" w:themeShade="BF"/>

</xml_diff>